<commit_message>
Updated the document reflecting the certificate based and password based authentication configuration
</commit_message>
<xml_diff>
--- a/rds-auto-scaling-deployment/scripts/Azure RDS Auto-Scaling-v2.docx
+++ b/rds-auto-scaling-deployment/scripts/Azure RDS Auto-Scaling-v2.docx
@@ -957,8 +957,6 @@
           <w:t>https://docs.microsoft.com/en-us/azure/azure-resource-manager/resource-group-create-service-principal-portal</w:t>
         </w:r>
       </w:hyperlink>
-      <w:bookmarkStart w:id="0" w:name="_GoBack"/>
-      <w:bookmarkEnd w:id="0"/>
     </w:p>
     <w:p/>
     <w:p>
@@ -1088,6 +1086,20 @@
         </w:numPr>
       </w:pPr>
       <w:r>
+        <w:t>If you are using certificate based authentication, you need to uncomment the section within the RDSScaler.ps1 file, and comment the section for password based authentication.</w:t>
+      </w:r>
+      <w:bookmarkStart w:id="0" w:name="_GoBack"/>
+      <w:bookmarkEnd w:id="0"/>
+    </w:p>
+    <w:p>
+      <w:pPr>
+        <w:pStyle w:val="ListParagraph"/>
+        <w:numPr>
+          <w:ilvl w:val="0"/>
+          <w:numId w:val="5"/>
+        </w:numPr>
+      </w:pPr>
+      <w:r>
         <w:t xml:space="preserve">Update the Config.xml file </w:t>
       </w:r>
       <w:r>
@@ -1118,6 +1130,7 @@
         </w:numPr>
       </w:pPr>
       <w:r>
+        <w:lastRenderedPageBreak/>
         <w:t>Open the Config.xml file using Notepad</w:t>
       </w:r>
     </w:p>
@@ -1150,7 +1163,6 @@
         </w:numPr>
       </w:pPr>
       <w:r>
-        <w:lastRenderedPageBreak/>
         <w:t xml:space="preserve">Replace the </w:t>
       </w:r>
       <w:proofErr w:type="spellStart"/>
@@ -1185,7 +1197,7 @@
         <w:t xml:space="preserve"> value with the certificate you configured for authenticating the service principal</w:t>
       </w:r>
       <w:r>
-        <w:t>.</w:t>
+        <w:t>, if you are using certificate based authentication.</w:t>
       </w:r>
     </w:p>
     <w:p>
@@ -1205,7 +1217,10 @@
       </w:r>
       <w:proofErr w:type="spellEnd"/>
       <w:r>
-        <w:t xml:space="preserve"> value with the secret/password you configured for the service principal.</w:t>
+        <w:t xml:space="preserve"> value with the secret/password you confi</w:t>
+      </w:r>
+      <w:r>
+        <w:t>gured for the service principal, if you are using password based authentication.</w:t>
       </w:r>
     </w:p>
     <w:p>
@@ -1924,6 +1939,7 @@
       </w:pPr>
       <w:proofErr w:type="spellStart"/>
       <w:r>
+        <w:lastRenderedPageBreak/>
         <w:t>RDSScale</w:t>
       </w:r>
       <w:r>
@@ -1976,7 +1992,6 @@
       </w:pPr>
       <w:proofErr w:type="spellStart"/>
       <w:r>
-        <w:lastRenderedPageBreak/>
         <w:t>EndPeakTime</w:t>
       </w:r>
       <w:proofErr w:type="spellEnd"/>
@@ -2440,6 +2455,7 @@
     </w:p>
     <w:p>
       <w:r>
+        <w:lastRenderedPageBreak/>
         <w:t>T</w:t>
       </w:r>
       <w:r>
@@ -2463,7 +2479,6 @@
         <w:pStyle w:val="Heading1"/>
       </w:pPr>
       <w:r>
-        <w:lastRenderedPageBreak/>
         <w:t>Detailed Description</w:t>
       </w:r>
     </w:p>
@@ -4612,9 +4627,12 @@
 </file>
 
 <file path=customXml/item1.xml><?xml version="1.0" encoding="utf-8"?>
-<p:properties xmlns:p="http://schemas.microsoft.com/office/2006/metadata/properties" xmlns:pc="http://schemas.microsoft.com/office/infopath/2007/PartnerControls" xmlns:xsi="http://www.w3.org/2001/XMLSchema-instance">
-  <documentManagement/>
-</p:properties>
+<?mso-contentType ?>
+<FormTemplates xmlns="http://schemas.microsoft.com/sharepoint/v3/contenttype/forms">
+  <Display>DocumentLibraryForm</Display>
+  <Edit>DocumentLibraryForm</Edit>
+  <New>DocumentLibraryForm</New>
+</FormTemplates>
 </file>
 
 <file path=customXml/item2.xml><?xml version="1.0" encoding="utf-8"?>
@@ -4758,19 +4776,15 @@
 </file>
 
 <file path=customXml/item3.xml><?xml version="1.0" encoding="utf-8"?>
-<?mso-contentType ?>
-<FormTemplates xmlns="http://schemas.microsoft.com/sharepoint/v3/contenttype/forms">
-  <Display>DocumentLibraryForm</Display>
-  <Edit>DocumentLibraryForm</Edit>
-  <New>DocumentLibraryForm</New>
-</FormTemplates>
+<p:properties xmlns:p="http://schemas.microsoft.com/office/2006/metadata/properties" xmlns:pc="http://schemas.microsoft.com/office/infopath/2007/PartnerControls" xmlns:xsi="http://www.w3.org/2001/XMLSchema-instance">
+  <documentManagement/>
+</p:properties>
 </file>
 
 <file path=customXml/itemProps1.xml><?xml version="1.0" encoding="utf-8"?>
-<ds:datastoreItem xmlns:ds="http://schemas.openxmlformats.org/officeDocument/2006/customXml" ds:itemID="{B89EE2EE-1392-46C5-96B7-1A6061627289}">
+<ds:datastoreItem xmlns:ds="http://schemas.openxmlformats.org/officeDocument/2006/customXml" ds:itemID="{3A3F5985-1D40-4879-AF47-8C52BA479A07}">
   <ds:schemaRefs>
-    <ds:schemaRef ds:uri="http://schemas.microsoft.com/office/2006/metadata/properties"/>
-    <ds:schemaRef ds:uri="http://schemas.microsoft.com/office/infopath/2007/PartnerControls"/>
+    <ds:schemaRef ds:uri="http://schemas.microsoft.com/sharepoint/v3/contenttype/forms"/>
   </ds:schemaRefs>
 </ds:datastoreItem>
 </file>
@@ -4794,9 +4808,10 @@
 </file>
 
 <file path=customXml/itemProps3.xml><?xml version="1.0" encoding="utf-8"?>
-<ds:datastoreItem xmlns:ds="http://schemas.openxmlformats.org/officeDocument/2006/customXml" ds:itemID="{3A3F5985-1D40-4879-AF47-8C52BA479A07}">
+<ds:datastoreItem xmlns:ds="http://schemas.openxmlformats.org/officeDocument/2006/customXml" ds:itemID="{B89EE2EE-1392-46C5-96B7-1A6061627289}">
   <ds:schemaRefs>
-    <ds:schemaRef ds:uri="http://schemas.microsoft.com/sharepoint/v3/contenttype/forms"/>
+    <ds:schemaRef ds:uri="http://schemas.microsoft.com/office/2006/metadata/properties"/>
+    <ds:schemaRef ds:uri="http://schemas.microsoft.com/office/infopath/2007/PartnerControls"/>
   </ds:schemaRefs>
 </ds:datastoreItem>
 </file>
</xml_diff>